<commit_message>
#22 Updated documentation of to-do test case
</commit_message>
<xml_diff>
--- a/Test Scenario To-do Page.docx
+++ b/Test Scenario To-do Page.docx
@@ -213,10 +213,7 @@
           </w:tcPr>
           <w:p>
             <w:r>
-              <w:t>3</w:t>
-            </w:r>
-            <w:r>
-              <w:t xml:space="preserve"> </w:t>
+              <w:t xml:space="preserve">3 </w:t>
             </w:r>
           </w:p>
         </w:tc>
@@ -264,10 +261,7 @@
           </w:tcPr>
           <w:p>
             <w:r>
-              <w:t>4</w:t>
-            </w:r>
-            <w:r>
-              <w:t xml:space="preserve"> </w:t>
+              <w:t xml:space="preserve">4 </w:t>
             </w:r>
           </w:p>
         </w:tc>
@@ -299,6 +293,184 @@
             <w:r>
               <w:t xml:space="preserve">The To-do item is archived </w:t>
             </w:r>
+          </w:p>
+        </w:tc>
+        <w:tc>
+          <w:tcPr>
+            <w:tcW w:w="1152" w:type="dxa"/>
+          </w:tcPr>
+          <w:p/>
+        </w:tc>
+      </w:tr>
+      <w:tr>
+        <w:tc>
+          <w:tcPr>
+            <w:tcW w:w="805" w:type="dxa"/>
+          </w:tcPr>
+          <w:p>
+            <w:r>
+              <w:t>5</w:t>
+            </w:r>
+          </w:p>
+        </w:tc>
+        <w:tc>
+          <w:tcPr>
+            <w:tcW w:w="1283" w:type="dxa"/>
+          </w:tcPr>
+          <w:p>
+            <w:r>
+              <w:t>Test to-do page with filtering to user</w:t>
+            </w:r>
+          </w:p>
+        </w:tc>
+        <w:tc>
+          <w:tcPr>
+            <w:tcW w:w="967" w:type="dxa"/>
+          </w:tcPr>
+          <w:p/>
+        </w:tc>
+        <w:tc>
+          <w:tcPr>
+            <w:tcW w:w="1152" w:type="dxa"/>
+          </w:tcPr>
+          <w:p>
+            <w:r>
+              <w:t xml:space="preserve">User will see their to-do items. </w:t>
+            </w:r>
+          </w:p>
+        </w:tc>
+        <w:tc>
+          <w:tcPr>
+            <w:tcW w:w="1152" w:type="dxa"/>
+          </w:tcPr>
+          <w:p/>
+        </w:tc>
+      </w:tr>
+      <w:tr>
+        <w:tc>
+          <w:tcPr>
+            <w:tcW w:w="805" w:type="dxa"/>
+          </w:tcPr>
+          <w:p>
+            <w:r>
+              <w:t>6</w:t>
+            </w:r>
+          </w:p>
+        </w:tc>
+        <w:tc>
+          <w:tcPr>
+            <w:tcW w:w="1283" w:type="dxa"/>
+          </w:tcPr>
+          <w:p>
+            <w:r>
+              <w:t xml:space="preserve">Test addition will auto be archived </w:t>
+            </w:r>
+          </w:p>
+        </w:tc>
+        <w:tc>
+          <w:tcPr>
+            <w:tcW w:w="967" w:type="dxa"/>
+          </w:tcPr>
+          <w:p/>
+        </w:tc>
+        <w:tc>
+          <w:tcPr>
+            <w:tcW w:w="1152" w:type="dxa"/>
+          </w:tcPr>
+          <w:p>
+            <w:r>
+              <w:t xml:space="preserve">Addition of to-do items will be archived </w:t>
+            </w:r>
+          </w:p>
+        </w:tc>
+        <w:tc>
+          <w:tcPr>
+            <w:tcW w:w="1152" w:type="dxa"/>
+          </w:tcPr>
+          <w:p/>
+        </w:tc>
+      </w:tr>
+      <w:tr>
+        <w:tc>
+          <w:tcPr>
+            <w:tcW w:w="805" w:type="dxa"/>
+          </w:tcPr>
+          <w:p>
+            <w:r>
+              <w:t xml:space="preserve">7 </w:t>
+            </w:r>
+          </w:p>
+        </w:tc>
+        <w:tc>
+          <w:tcPr>
+            <w:tcW w:w="1283" w:type="dxa"/>
+          </w:tcPr>
+          <w:p>
+            <w:r>
+              <w:t xml:space="preserve">Test of deletion will be auto archived </w:t>
+            </w:r>
+          </w:p>
+        </w:tc>
+        <w:tc>
+          <w:tcPr>
+            <w:tcW w:w="967" w:type="dxa"/>
+          </w:tcPr>
+          <w:p/>
+        </w:tc>
+        <w:tc>
+          <w:tcPr>
+            <w:tcW w:w="1152" w:type="dxa"/>
+          </w:tcPr>
+          <w:p>
+            <w:r>
+              <w:t xml:space="preserve">Deleting the to-do items will be archived automatically </w:t>
+            </w:r>
+          </w:p>
+        </w:tc>
+        <w:tc>
+          <w:tcPr>
+            <w:tcW w:w="1152" w:type="dxa"/>
+          </w:tcPr>
+          <w:p/>
+        </w:tc>
+      </w:tr>
+      <w:tr>
+        <w:tc>
+          <w:tcPr>
+            <w:tcW w:w="805" w:type="dxa"/>
+          </w:tcPr>
+          <w:p>
+            <w:r>
+              <w:t xml:space="preserve">8 </w:t>
+            </w:r>
+          </w:p>
+        </w:tc>
+        <w:tc>
+          <w:tcPr>
+            <w:tcW w:w="1283" w:type="dxa"/>
+          </w:tcPr>
+          <w:p>
+            <w:r>
+              <w:t>Test of timestamp upon creation of to-do item</w:t>
+            </w:r>
+          </w:p>
+        </w:tc>
+        <w:tc>
+          <w:tcPr>
+            <w:tcW w:w="967" w:type="dxa"/>
+          </w:tcPr>
+          <w:p/>
+        </w:tc>
+        <w:tc>
+          <w:tcPr>
+            <w:tcW w:w="1152" w:type="dxa"/>
+          </w:tcPr>
+          <w:p>
+            <w:r>
+              <w:t xml:space="preserve">Timestamp will be displayed upon item added </w:t>
+            </w:r>
+            <w:bookmarkStart w:id="0" w:name="_GoBack"/>
+            <w:bookmarkEnd w:id="0"/>
           </w:p>
         </w:tc>
         <w:tc>
@@ -309,10 +481,7 @@
         </w:tc>
       </w:tr>
     </w:tbl>
-    <w:p>
-      <w:bookmarkStart w:id="0" w:name="_GoBack"/>
-      <w:bookmarkEnd w:id="0"/>
-    </w:p>
+    <w:p/>
     <w:sectPr>
       <w:pgSz w:w="12240" w:h="15840"/>
       <w:pgMar w:top="1440" w:right="1440" w:bottom="1440" w:left="1440" w:header="720" w:footer="720" w:gutter="0"/>

</xml_diff>